<commit_message>
task 3 and 5
</commit_message>
<xml_diff>
--- a/Для разработчиков FrontEnd (v2).docx
+++ b/Для разработчиков FrontEnd (v2).docx
@@ -643,15 +643,15 @@
           <w:color w:val="222222"/>
           <w:sz w:val="20"/>
           <w:szCs w:val="20"/>
-          <w:highlight w:val="white"/>
-        </w:rPr>
-      </w:pPr>
-      <w:r>
-        <w:rPr>
-          <w:color w:val="222222"/>
-          <w:sz w:val="20"/>
-          <w:szCs w:val="20"/>
-          <w:highlight w:val="white"/>
+          <w:highlight w:val="yellow"/>
+        </w:rPr>
+      </w:pPr>
+      <w:r>
+        <w:rPr>
+          <w:color w:val="222222"/>
+          <w:sz w:val="20"/>
+          <w:szCs w:val="20"/>
+          <w:highlight w:val="yellow"/>
         </w:rPr>
         <w:t xml:space="preserve">Реализовать воспроизведение видеофайла (желательно формата </w:t>
       </w:r>
@@ -661,7 +661,7 @@
           <w:color w:val="222222"/>
           <w:sz w:val="20"/>
           <w:szCs w:val="20"/>
-          <w:highlight w:val="white"/>
+          <w:highlight w:val="yellow"/>
         </w:rPr>
         <w:t>webm</w:t>
       </w:r>
@@ -671,7 +671,7 @@
           <w:color w:val="222222"/>
           <w:sz w:val="20"/>
           <w:szCs w:val="20"/>
-          <w:highlight w:val="white"/>
+          <w:highlight w:val="yellow"/>
         </w:rPr>
         <w:t xml:space="preserve">). Никаких элементов управления на блоке быть не должно, только </w:t>
       </w:r>
@@ -681,7 +681,7 @@
           <w:color w:val="222222"/>
           <w:sz w:val="20"/>
           <w:szCs w:val="20"/>
-          <w:highlight w:val="white"/>
+          <w:highlight w:val="yellow"/>
         </w:rPr>
         <w:t>предзагруженный</w:t>
       </w:r>
@@ -691,7 +691,7 @@
           <w:color w:val="222222"/>
           <w:sz w:val="20"/>
           <w:szCs w:val="20"/>
-          <w:highlight w:val="white"/>
+          <w:highlight w:val="yellow"/>
         </w:rPr>
         <w:t xml:space="preserve"> первый кадр видео и текущее время видео в формате </w:t>
       </w:r>
@@ -702,7 +702,7 @@
           <w:color w:val="222222"/>
           <w:sz w:val="20"/>
           <w:szCs w:val="20"/>
-          <w:highlight w:val="white"/>
+          <w:highlight w:val="yellow"/>
         </w:rPr>
         <w:t>MM:SS</w:t>
       </w:r>
@@ -712,7 +712,7 @@
           <w:color w:val="222222"/>
           <w:sz w:val="20"/>
           <w:szCs w:val="20"/>
-          <w:highlight w:val="white"/>
+          <w:highlight w:val="yellow"/>
         </w:rPr>
         <w:t>:mmm</w:t>
       </w:r>
@@ -722,7 +722,7 @@
           <w:color w:val="222222"/>
           <w:sz w:val="20"/>
           <w:szCs w:val="20"/>
-          <w:highlight w:val="white"/>
+          <w:highlight w:val="yellow"/>
         </w:rPr>
         <w:t>. Видео должно запускаться и ставиться на паузу по клику мыши. По окончанию видео останавливается и возвращается на начальный кадр;</w:t>
       </w:r>
@@ -820,15 +820,15 @@
           <w:color w:val="222222"/>
           <w:sz w:val="20"/>
           <w:szCs w:val="20"/>
-          <w:highlight w:val="white"/>
-        </w:rPr>
-      </w:pPr>
-      <w:r>
-        <w:rPr>
-          <w:color w:val="222222"/>
-          <w:sz w:val="20"/>
-          <w:szCs w:val="20"/>
-          <w:highlight w:val="white"/>
+          <w:highlight w:val="yellow"/>
+        </w:rPr>
+      </w:pPr>
+      <w:r>
+        <w:rPr>
+          <w:color w:val="222222"/>
+          <w:sz w:val="20"/>
+          <w:szCs w:val="20"/>
+          <w:highlight w:val="yellow"/>
         </w:rPr>
         <w:t xml:space="preserve">Создать элемент на странице. </w:t>
       </w:r>
@@ -838,7 +838,7 @@
           <w:color w:val="222222"/>
           <w:sz w:val="20"/>
           <w:szCs w:val="20"/>
-          <w:highlight w:val="white"/>
+          <w:highlight w:val="yellow"/>
         </w:rPr>
         <w:t>При клике</w:t>
       </w:r>
@@ -848,7 +848,7 @@
           <w:color w:val="222222"/>
           <w:sz w:val="20"/>
           <w:szCs w:val="20"/>
-          <w:highlight w:val="white"/>
+          <w:highlight w:val="yellow"/>
         </w:rPr>
         <w:t xml:space="preserve"> на который будут открываться 3 любых</w:t>
       </w:r>
@@ -859,15 +859,15 @@
           <w:color w:val="222222"/>
           <w:sz w:val="20"/>
           <w:szCs w:val="20"/>
-          <w:highlight w:val="white"/>
-        </w:rPr>
-      </w:pPr>
-      <w:r>
-        <w:rPr>
-          <w:color w:val="222222"/>
-          <w:sz w:val="20"/>
-          <w:szCs w:val="20"/>
-          <w:highlight w:val="white"/>
+          <w:highlight w:val="yellow"/>
+        </w:rPr>
+      </w:pPr>
+      <w:r>
+        <w:rPr>
+          <w:color w:val="222222"/>
+          <w:sz w:val="20"/>
+          <w:szCs w:val="20"/>
+          <w:highlight w:val="yellow"/>
         </w:rPr>
         <w:t>элемента на странице в течении 1 секунды. И при повторном клике 3 элемента будут</w:t>
       </w:r>
@@ -886,9 +886,18 @@
           <w:color w:val="222222"/>
           <w:sz w:val="20"/>
           <w:szCs w:val="20"/>
-          <w:highlight w:val="white"/>
-        </w:rPr>
-        <w:t xml:space="preserve">закрываться. Необходимо использовать </w:t>
+          <w:highlight w:val="yellow"/>
+        </w:rPr>
+        <w:t xml:space="preserve">закрываться. </w:t>
+      </w:r>
+      <w:r>
+        <w:rPr>
+          <w:color w:val="222222"/>
+          <w:sz w:val="20"/>
+          <w:szCs w:val="20"/>
+          <w:highlight w:val="white"/>
+        </w:rPr>
+        <w:t xml:space="preserve">Необходимо использовать </w:t>
       </w:r>
       <w:proofErr w:type="spellStart"/>
       <w:r>

</xml_diff>

<commit_message>
task 6, 7, 8
</commit_message>
<xml_diff>
--- a/Для разработчиков FrontEnd (v2).docx
+++ b/Для разработчиков FrontEnd (v2).docx
@@ -526,7 +526,24 @@
           <w:highlight w:val="yellow"/>
         </w:rPr>
         <w:lastRenderedPageBreak/>
-        <w:t>Реализуйте простой слайдер с помощью класса.</w:t>
+        <w:t xml:space="preserve">Реализуйте простой слайдер с </w:t>
+      </w:r>
+      <w:r>
+        <w:rPr>
+          <w:color w:val="222222"/>
+          <w:sz w:val="20"/>
+          <w:szCs w:val="20"/>
+        </w:rPr>
+        <w:t>помощью класса</w:t>
+      </w:r>
+      <w:r>
+        <w:rPr>
+          <w:color w:val="222222"/>
+          <w:sz w:val="20"/>
+          <w:szCs w:val="20"/>
+          <w:highlight w:val="yellow"/>
+        </w:rPr>
+        <w:t>.</w:t>
       </w:r>
     </w:p>
     <w:p>
@@ -768,7 +785,27 @@
             <w:highlight w:val="white"/>
             <w:u w:val="single"/>
           </w:rPr>
-          <w:t>https://reqres.in/api/users</w:t>
+          <w:t>https://re</w:t>
+        </w:r>
+        <w:r>
+          <w:rPr>
+            <w:color w:val="1155CC"/>
+            <w:sz w:val="20"/>
+            <w:szCs w:val="20"/>
+            <w:highlight w:val="white"/>
+            <w:u w:val="single"/>
+          </w:rPr>
+          <w:t>q</w:t>
+        </w:r>
+        <w:r>
+          <w:rPr>
+            <w:color w:val="1155CC"/>
+            <w:sz w:val="20"/>
+            <w:szCs w:val="20"/>
+            <w:highlight w:val="white"/>
+            <w:u w:val="single"/>
+          </w:rPr>
+          <w:t>res.in/api/users</w:t>
         </w:r>
       </w:hyperlink>
       <w:r>
@@ -940,15 +977,15 @@
           <w:color w:val="222222"/>
           <w:sz w:val="20"/>
           <w:szCs w:val="20"/>
-          <w:highlight w:val="white"/>
-        </w:rPr>
-      </w:pPr>
-      <w:r>
-        <w:rPr>
-          <w:color w:val="222222"/>
-          <w:sz w:val="20"/>
-          <w:szCs w:val="20"/>
-          <w:highlight w:val="white"/>
+          <w:highlight w:val="yellow"/>
+        </w:rPr>
+      </w:pPr>
+      <w:r>
+        <w:rPr>
+          <w:color w:val="222222"/>
+          <w:sz w:val="20"/>
+          <w:szCs w:val="20"/>
+          <w:highlight w:val="yellow"/>
         </w:rPr>
         <w:t>Сверстать форму с полями - имя, телефон, пароль, повтор пароля и реализовать функцию валидации данных при нажатии кнопки отправки. В случае ошибки выводить сообщение.</w:t>
       </w:r>
@@ -957,7 +994,7 @@
           <w:color w:val="222222"/>
           <w:sz w:val="20"/>
           <w:szCs w:val="20"/>
-          <w:highlight w:val="white"/>
+          <w:highlight w:val="yellow"/>
         </w:rPr>
         <w:br/>
         <w:t>Имя - только кириллица/латиница, от 3 до 30 символов.</w:t>
@@ -969,15 +1006,15 @@
           <w:color w:val="222222"/>
           <w:sz w:val="20"/>
           <w:szCs w:val="20"/>
-          <w:highlight w:val="white"/>
-        </w:rPr>
-      </w:pPr>
-      <w:r>
-        <w:rPr>
-          <w:color w:val="222222"/>
-          <w:sz w:val="20"/>
-          <w:szCs w:val="20"/>
-          <w:highlight w:val="white"/>
+          <w:highlight w:val="yellow"/>
+        </w:rPr>
+      </w:pPr>
+      <w:r>
+        <w:rPr>
+          <w:color w:val="222222"/>
+          <w:sz w:val="20"/>
+          <w:szCs w:val="20"/>
+          <w:highlight w:val="yellow"/>
         </w:rPr>
         <w:t>Телефон - от 10 до 15 символов, состоит из цифр, может начинаться с плюса.</w:t>
       </w:r>
@@ -988,15 +1025,15 @@
           <w:color w:val="222222"/>
           <w:sz w:val="20"/>
           <w:szCs w:val="20"/>
-          <w:highlight w:val="white"/>
-        </w:rPr>
-      </w:pPr>
-      <w:r>
-        <w:rPr>
-          <w:color w:val="222222"/>
-          <w:sz w:val="20"/>
-          <w:szCs w:val="20"/>
-          <w:highlight w:val="white"/>
+          <w:highlight w:val="yellow"/>
+        </w:rPr>
+      </w:pPr>
+      <w:r>
+        <w:rPr>
+          <w:color w:val="222222"/>
+          <w:sz w:val="20"/>
+          <w:szCs w:val="20"/>
+          <w:highlight w:val="yellow"/>
         </w:rPr>
         <w:t xml:space="preserve">Пароль </w:t>
       </w:r>
@@ -1006,7 +1043,7 @@
           <w:color w:val="222222"/>
           <w:sz w:val="20"/>
           <w:szCs w:val="20"/>
-          <w:highlight w:val="white"/>
+          <w:highlight w:val="yellow"/>
         </w:rPr>
         <w:t>-  от</w:t>
       </w:r>
@@ -1016,7 +1053,7 @@
           <w:color w:val="222222"/>
           <w:sz w:val="20"/>
           <w:szCs w:val="20"/>
-          <w:highlight w:val="white"/>
+          <w:highlight w:val="yellow"/>
         </w:rPr>
         <w:t xml:space="preserve"> 8 до 40 символов, обязательно хотя бы одна заглавная буква и цифра, пароли должны совпадать. </w:t>
       </w:r>
@@ -1041,15 +1078,15 @@
           <w:color w:val="222222"/>
           <w:sz w:val="20"/>
           <w:szCs w:val="20"/>
-          <w:highlight w:val="white"/>
-        </w:rPr>
-      </w:pPr>
-      <w:r>
-        <w:rPr>
-          <w:color w:val="222222"/>
-          <w:sz w:val="20"/>
-          <w:szCs w:val="20"/>
-          <w:highlight w:val="white"/>
+          <w:highlight w:val="yellow"/>
+        </w:rPr>
+      </w:pPr>
+      <w:r>
+        <w:rPr>
+          <w:color w:val="222222"/>
+          <w:sz w:val="20"/>
+          <w:szCs w:val="20"/>
+          <w:highlight w:val="yellow"/>
         </w:rPr>
         <w:t xml:space="preserve">С помощью цикла вывести случайное количество (от 10 до </w:t>
       </w:r>
@@ -1059,7 +1096,7 @@
           <w:color w:val="222222"/>
           <w:sz w:val="20"/>
           <w:szCs w:val="20"/>
-          <w:highlight w:val="white"/>
+          <w:highlight w:val="yellow"/>
         </w:rPr>
         <w:t>100 )</w:t>
       </w:r>
@@ -1069,7 +1106,7 @@
           <w:color w:val="222222"/>
           <w:sz w:val="20"/>
           <w:szCs w:val="20"/>
-          <w:highlight w:val="white"/>
+          <w:highlight w:val="yellow"/>
         </w:rPr>
         <w:t xml:space="preserve"> разноцветных</w:t>
       </w:r>
@@ -1080,15 +1117,15 @@
           <w:color w:val="222222"/>
           <w:sz w:val="20"/>
           <w:szCs w:val="20"/>
-          <w:highlight w:val="white"/>
-        </w:rPr>
-      </w:pPr>
-      <w:r>
-        <w:rPr>
-          <w:color w:val="222222"/>
-          <w:sz w:val="20"/>
-          <w:szCs w:val="20"/>
-          <w:highlight w:val="white"/>
+          <w:highlight w:val="yellow"/>
+        </w:rPr>
+      </w:pPr>
+      <w:r>
+        <w:rPr>
+          <w:color w:val="222222"/>
+          <w:sz w:val="20"/>
+          <w:szCs w:val="20"/>
+          <w:highlight w:val="yellow"/>
         </w:rPr>
         <w:t xml:space="preserve">квадратиков на HTML страницу. </w:t>
       </w:r>
@@ -1113,15 +1150,15 @@
           <w:color w:val="222222"/>
           <w:sz w:val="20"/>
           <w:szCs w:val="20"/>
-          <w:highlight w:val="white"/>
-        </w:rPr>
-      </w:pPr>
-      <w:r>
-        <w:rPr>
-          <w:color w:val="222222"/>
-          <w:sz w:val="20"/>
-          <w:szCs w:val="20"/>
-          <w:highlight w:val="white"/>
+          <w:highlight w:val="yellow"/>
+        </w:rPr>
+      </w:pPr>
+      <w:r>
+        <w:rPr>
+          <w:color w:val="222222"/>
+          <w:sz w:val="20"/>
+          <w:szCs w:val="20"/>
+          <w:highlight w:val="yellow"/>
         </w:rPr>
         <w:t xml:space="preserve">Задание по Node.js. Создать вручную файл с текстовой строкой, считать её, </w:t>
       </w:r>
@@ -1131,7 +1168,7 @@
           <w:color w:val="222222"/>
           <w:sz w:val="20"/>
           <w:szCs w:val="20"/>
-          <w:highlight w:val="white"/>
+          <w:highlight w:val="yellow"/>
         </w:rPr>
         <w:t>перевернуть  и</w:t>
       </w:r>
@@ -1141,7 +1178,7 @@
           <w:color w:val="222222"/>
           <w:sz w:val="20"/>
           <w:szCs w:val="20"/>
-          <w:highlight w:val="white"/>
+          <w:highlight w:val="yellow"/>
         </w:rPr>
         <w:t xml:space="preserve"> записать в новый файл.</w:t>
       </w:r>

</xml_diff>